<commit_message>
espero que funcione el reset
</commit_message>
<xml_diff>
--- a/Pasos práctica2.docx
+++ b/Pasos práctica2.docx
@@ -750,6 +750,14 @@
           <w:highlight w:val="yellow"/>
           <w:lang w:val="en-GB"/>
         </w:rPr>
+        <w:t xml:space="preserve">ip </w:t>
+      </w:r>
+      <w:r>
+        <w:rPr>
+          <w:rStyle w:val="SourceText"/>
+          <w:highlight w:val="yellow"/>
+          <w:lang w:val="en-GB"/>
+        </w:rPr>
         <w:t xml:space="preserve">route add default </w:t>
       </w:r>
       <w:proofErr w:type="spellStart"/>
@@ -888,7 +896,25 @@
           <w:bCs/>
           <w:lang w:val="es-ES"/>
         </w:rPr>
-        <w:t xml:space="preserve">e damos un nombre a la tabla donde agregaremos la regla, en caso de no poner nada, se agregara a la table </w:t>
+        <w:t xml:space="preserve">e damos un nombre a la tabla donde agregaremos la regla, en caso de no poner nada, se </w:t>
+      </w:r>
+      <w:proofErr w:type="gramStart"/>
+      <w:r>
+        <w:rPr>
+          <w:b/>
+          <w:bCs/>
+          <w:lang w:val="es-ES"/>
+        </w:rPr>
+        <w:t>agregara</w:t>
+      </w:r>
+      <w:proofErr w:type="gramEnd"/>
+      <w:r>
+        <w:rPr>
+          <w:b/>
+          <w:bCs/>
+          <w:lang w:val="es-ES"/>
+        </w:rPr>
+        <w:t xml:space="preserve"> a la table </w:t>
       </w:r>
       <w:proofErr w:type="spellStart"/>
       <w:r>
@@ -926,7 +952,25 @@
           <w:bCs/>
           <w:lang w:val="es-ES"/>
         </w:rPr>
-        <w:t>-A [Tipo de regla]: Añadir nueva regla a la tabla. En este caso Forward para  enrutamiento.</w:t>
+        <w:t xml:space="preserve">-A [Tipo de regla]: Añadir nueva regla a la tabla. En este caso Forward </w:t>
+      </w:r>
+      <w:proofErr w:type="gramStart"/>
+      <w:r>
+        <w:rPr>
+          <w:b/>
+          <w:bCs/>
+          <w:lang w:val="es-ES"/>
+        </w:rPr>
+        <w:t>para  enrutamiento</w:t>
+      </w:r>
+      <w:proofErr w:type="gramEnd"/>
+      <w:r>
+        <w:rPr>
+          <w:b/>
+          <w:bCs/>
+          <w:lang w:val="es-ES"/>
+        </w:rPr>
+        <w:t>.</w:t>
       </w:r>
     </w:p>
     <w:p>
@@ -1298,7 +1342,38 @@
           <w:szCs w:val="20"/>
           <w:lang w:val="es-ES"/>
         </w:rPr>
-        <w:t xml:space="preserve">car los paquetes y </w:t>
+        <w:t>car los paquetes y asi poder activar el ancho de banda, según cada subred de origen(función marcar() )</w:t>
+      </w:r>
+    </w:p>
+    <w:p>
+      <w:pPr>
+        <w:suppressAutoHyphens w:val="0"/>
+        <w:rPr>
+          <w:rFonts w:ascii="DejaVu Sans Mono" w:hAnsi="DejaVu Sans Mono"/>
+          <w:sz w:val="20"/>
+          <w:szCs w:val="20"/>
+          <w:lang w:val="es-ES"/>
+        </w:rPr>
+      </w:pPr>
+    </w:p>
+    <w:p>
+      <w:pPr>
+        <w:suppressAutoHyphens w:val="0"/>
+        <w:rPr>
+          <w:rFonts w:ascii="DejaVu Sans Mono" w:hAnsi="DejaVu Sans Mono"/>
+          <w:sz w:val="20"/>
+          <w:szCs w:val="20"/>
+          <w:lang w:val="es-ES"/>
+        </w:rPr>
+      </w:pPr>
+      <w:r>
+        <w:rPr>
+          <w:rFonts w:ascii="DejaVu Sans Mono" w:hAnsi="DejaVu Sans Mono"/>
+          <w:sz w:val="20"/>
+          <w:szCs w:val="20"/>
+          <w:lang w:val="es-ES"/>
+        </w:rPr>
+        <w:t xml:space="preserve"># ip route add Máquina/Red </w:t>
       </w:r>
       <w:proofErr w:type="spellStart"/>
       <w:r>
@@ -1308,7 +1383,7 @@
           <w:szCs w:val="20"/>
           <w:lang w:val="es-ES"/>
         </w:rPr>
-        <w:t>asi</w:t>
+        <w:t>via</w:t>
       </w:r>
       <w:proofErr w:type="spellEnd"/>
       <w:r>
@@ -1318,8 +1393,39 @@
           <w:szCs w:val="20"/>
           <w:lang w:val="es-ES"/>
         </w:rPr>
-        <w:t xml:space="preserve"> poder activar el ancho de banda, según cada subred de origen(función marcar() )</w:t>
-      </w:r>
+        <w:t xml:space="preserve"> Pasarela dev Dispositivo </w:t>
+      </w:r>
+      <w:proofErr w:type="spellStart"/>
+      <w:r>
+        <w:rPr>
+          <w:rFonts w:ascii="DejaVu Sans Mono" w:hAnsi="DejaVu Sans Mono"/>
+          <w:sz w:val="20"/>
+          <w:szCs w:val="20"/>
+          <w:lang w:val="es-ES"/>
+        </w:rPr>
+        <w:t>realm</w:t>
+      </w:r>
+      <w:proofErr w:type="spellEnd"/>
+      <w:r>
+        <w:rPr>
+          <w:rFonts w:ascii="DejaVu Sans Mono" w:hAnsi="DejaVu Sans Mono"/>
+          <w:sz w:val="20"/>
+          <w:szCs w:val="20"/>
+          <w:lang w:val="es-ES"/>
+        </w:rPr>
+        <w:t xml:space="preserve"> </w:t>
+      </w:r>
+      <w:proofErr w:type="spellStart"/>
+      <w:r>
+        <w:rPr>
+          <w:rFonts w:ascii="DejaVu Sans Mono" w:hAnsi="DejaVu Sans Mono"/>
+          <w:sz w:val="20"/>
+          <w:szCs w:val="20"/>
+          <w:lang w:val="es-ES"/>
+        </w:rPr>
+        <w:t>NúmeroDominio</w:t>
+      </w:r>
+      <w:proofErr w:type="spellEnd"/>
     </w:p>
     <w:p>
       <w:pPr>
@@ -1328,38 +1434,18 @@
           <w:rFonts w:ascii="DejaVu Sans Mono" w:hAnsi="DejaVu Sans Mono"/>
           <w:sz w:val="20"/>
           <w:szCs w:val="20"/>
-          <w:lang w:val="es-ES"/>
-        </w:rPr>
-      </w:pPr>
-    </w:p>
-    <w:p>
-      <w:pPr>
-        <w:suppressAutoHyphens w:val="0"/>
-        <w:rPr>
-          <w:rFonts w:ascii="DejaVu Sans Mono" w:hAnsi="DejaVu Sans Mono"/>
-          <w:sz w:val="20"/>
-          <w:szCs w:val="20"/>
-          <w:lang w:val="es-ES"/>
-        </w:rPr>
-      </w:pPr>
-      <w:r>
-        <w:rPr>
-          <w:rFonts w:ascii="DejaVu Sans Mono" w:hAnsi="DejaVu Sans Mono"/>
-          <w:sz w:val="20"/>
-          <w:szCs w:val="20"/>
-          <w:lang w:val="es-ES"/>
-        </w:rPr>
-        <w:t xml:space="preserve"># ip route add Máquina/Red </w:t>
-      </w:r>
+          <w:lang w:val="en-GB"/>
+        </w:rPr>
+      </w:pPr>
       <w:proofErr w:type="spellStart"/>
       <w:r>
         <w:rPr>
           <w:rFonts w:ascii="DejaVu Sans Mono" w:hAnsi="DejaVu Sans Mono"/>
           <w:sz w:val="20"/>
           <w:szCs w:val="20"/>
-          <w:lang w:val="es-ES"/>
-        </w:rPr>
-        <w:t>via</w:t>
+          <w:lang w:val="en-GB"/>
+        </w:rPr>
+        <w:t>tc</w:t>
       </w:r>
       <w:proofErr w:type="spellEnd"/>
       <w:r>
@@ -1367,9 +1453,9 @@
           <w:rFonts w:ascii="DejaVu Sans Mono" w:hAnsi="DejaVu Sans Mono"/>
           <w:sz w:val="20"/>
           <w:szCs w:val="20"/>
-          <w:lang w:val="es-ES"/>
-        </w:rPr>
-        <w:t xml:space="preserve"> Pasarela dev Dispositivo </w:t>
+          <w:lang w:val="en-GB"/>
+        </w:rPr>
+        <w:t xml:space="preserve"> </w:t>
       </w:r>
       <w:proofErr w:type="spellStart"/>
       <w:r>
@@ -1377,9 +1463,9 @@
           <w:rFonts w:ascii="DejaVu Sans Mono" w:hAnsi="DejaVu Sans Mono"/>
           <w:sz w:val="20"/>
           <w:szCs w:val="20"/>
-          <w:lang w:val="es-ES"/>
-        </w:rPr>
-        <w:t>realm</w:t>
+          <w:lang w:val="en-GB"/>
+        </w:rPr>
+        <w:t>qdisc</w:t>
       </w:r>
       <w:proofErr w:type="spellEnd"/>
       <w:r>
@@ -1387,74 +1473,10 @@
           <w:rFonts w:ascii="DejaVu Sans Mono" w:hAnsi="DejaVu Sans Mono"/>
           <w:sz w:val="20"/>
           <w:szCs w:val="20"/>
-          <w:lang w:val="es-ES"/>
-        </w:rPr>
-        <w:t xml:space="preserve"> </w:t>
-      </w:r>
-      <w:proofErr w:type="spellStart"/>
-      <w:r>
-        <w:rPr>
-          <w:rFonts w:ascii="DejaVu Sans Mono" w:hAnsi="DejaVu Sans Mono"/>
-          <w:sz w:val="20"/>
-          <w:szCs w:val="20"/>
-          <w:lang w:val="es-ES"/>
-        </w:rPr>
-        <w:t>NúmeroDominio</w:t>
-      </w:r>
-      <w:proofErr w:type="spellEnd"/>
-    </w:p>
-    <w:p>
-      <w:pPr>
-        <w:suppressAutoHyphens w:val="0"/>
-        <w:rPr>
-          <w:rFonts w:ascii="DejaVu Sans Mono" w:hAnsi="DejaVu Sans Mono"/>
-          <w:sz w:val="20"/>
-          <w:szCs w:val="20"/>
-          <w:lang w:val="en-GB"/>
-        </w:rPr>
-      </w:pPr>
-      <w:proofErr w:type="spellStart"/>
-      <w:r>
-        <w:rPr>
-          <w:rFonts w:ascii="DejaVu Sans Mono" w:hAnsi="DejaVu Sans Mono"/>
-          <w:sz w:val="20"/>
-          <w:szCs w:val="20"/>
-          <w:lang w:val="en-GB"/>
-        </w:rPr>
-        <w:t>tc</w:t>
-      </w:r>
-      <w:proofErr w:type="spellEnd"/>
-      <w:r>
-        <w:rPr>
-          <w:rFonts w:ascii="DejaVu Sans Mono" w:hAnsi="DejaVu Sans Mono"/>
-          <w:sz w:val="20"/>
-          <w:szCs w:val="20"/>
-          <w:lang w:val="en-GB"/>
-        </w:rPr>
-        <w:t xml:space="preserve"> </w:t>
-      </w:r>
-      <w:proofErr w:type="spellStart"/>
-      <w:r>
-        <w:rPr>
-          <w:rFonts w:ascii="DejaVu Sans Mono" w:hAnsi="DejaVu Sans Mono"/>
-          <w:sz w:val="20"/>
-          <w:szCs w:val="20"/>
-          <w:lang w:val="en-GB"/>
-        </w:rPr>
-        <w:t>qdisc</w:t>
-      </w:r>
-      <w:proofErr w:type="spellEnd"/>
-      <w:r>
-        <w:rPr>
-          <w:rFonts w:ascii="DejaVu Sans Mono" w:hAnsi="DejaVu Sans Mono"/>
-          <w:sz w:val="20"/>
-          <w:szCs w:val="20"/>
           <w:lang w:val="en-GB"/>
         </w:rPr>
         <w:t xml:space="preserve"> add dev ppp0 root tbf rate 220kbit latency 50ms burst 1540</w:t>
       </w:r>
-      <w:bookmarkStart w:id="1" w:name="_GoBack"/>
-      <w:bookmarkEnd w:id="1"/>
     </w:p>
     <w:p>
       <w:pPr>
@@ -1612,6 +1634,43 @@
           <w:lang w:val="es-ES"/>
         </w:rPr>
       </w:pPr>
+      <w:hyperlink r:id="rId9" w:history="1">
+        <w:r>
+          <w:rPr>
+            <w:rStyle w:val="Hipervnculo"/>
+            <w:lang w:val="es-ES"/>
+          </w:rPr>
+          <w:t>http://man7.org/linux/man-pages/man8/tc-ets.8.html</w:t>
+        </w:r>
+      </w:hyperlink>
+      <w:r>
+        <w:rPr>
+          <w:u w:val="single"/>
+          <w:lang w:val="es-ES"/>
+        </w:rPr>
+        <w:t xml:space="preserve"> --</w:t>
+      </w:r>
+      <w:proofErr w:type="spellStart"/>
+      <w:r>
+        <w:rPr>
+          <w:u w:val="single"/>
+          <w:lang w:val="es-ES"/>
+        </w:rPr>
+        <w:t>resetAmple</w:t>
+      </w:r>
+      <w:proofErr w:type="spellEnd"/>
+    </w:p>
+    <w:p>
+      <w:pPr>
+        <w:pStyle w:val="PreformattedText"/>
+        <w:spacing w:after="283"/>
+        <w:rPr>
+          <w:u w:val="single"/>
+          <w:lang w:val="es-ES"/>
+        </w:rPr>
+      </w:pPr>
+      <w:bookmarkStart w:id="1" w:name="_GoBack"/>
+      <w:bookmarkEnd w:id="1"/>
     </w:p>
     <w:sectPr>
       <w:pgSz w:w="11906" w:h="16838"/>

</xml_diff>